<commit_message>
Metodologia Con lasCorreciones hechas
</commit_message>
<xml_diff>
--- a/Metodología Hefestos.docx
+++ b/Metodología Hefestos.docx
@@ -41,6 +41,12 @@
     <w:p>
       <w:pPr>
         <w:pStyle w:val="Prrafodelista"/>
+        <w:ind w:left="426"/>
+      </w:pPr>
+    </w:p>
+    <w:p>
+      <w:pPr>
+        <w:pStyle w:val="Prrafodelista"/>
         <w:numPr>
           <w:ilvl w:val="0"/>
           <w:numId w:val="7"/>
@@ -65,11 +71,21 @@
     <w:p>
       <w:pPr>
         <w:pStyle w:val="Prrafodelista"/>
-        <w:numPr>
-          <w:ilvl w:val="0"/>
-          <w:numId w:val="1"/>
-        </w:numPr>
-        <w:spacing w:after="0" w:line="240" w:lineRule="auto"/>
+        <w:ind w:left="1428"/>
+        <w:rPr>
+          <w:b/>
+        </w:rPr>
+      </w:pPr>
+    </w:p>
+    <w:p>
+      <w:pPr>
+        <w:pStyle w:val="Prrafodelista"/>
+        <w:numPr>
+          <w:ilvl w:val="0"/>
+          <w:numId w:val="13"/>
+        </w:numPr>
+        <w:spacing w:after="0" w:line="240" w:lineRule="auto"/>
+        <w:ind w:left="2132" w:hanging="357"/>
       </w:pPr>
       <w:r>
         <w:t>Tiempo promedio en que una solicitud es entregada por servicios generales.</w:t>
@@ -80,9 +96,10 @@
         <w:pStyle w:val="Prrafodelista"/>
         <w:numPr>
           <w:ilvl w:val="0"/>
-          <w:numId w:val="1"/>
-        </w:numPr>
-        <w:spacing w:after="0" w:line="240" w:lineRule="auto"/>
+          <w:numId w:val="13"/>
+        </w:numPr>
+        <w:spacing w:after="0" w:line="240" w:lineRule="auto"/>
+        <w:ind w:left="2132" w:hanging="357"/>
       </w:pPr>
       <w:r>
         <w:t>Cantidad de obras realizadas por trabajador en cada área de las instalaciones de la UNET en un mes.</w:t>
@@ -93,9 +110,10 @@
         <w:pStyle w:val="Prrafodelista"/>
         <w:numPr>
           <w:ilvl w:val="0"/>
-          <w:numId w:val="1"/>
-        </w:numPr>
-        <w:spacing w:after="0" w:line="240" w:lineRule="auto"/>
+          <w:numId w:val="13"/>
+        </w:numPr>
+        <w:spacing w:after="0" w:line="240" w:lineRule="auto"/>
+        <w:ind w:left="2132" w:hanging="357"/>
       </w:pPr>
       <w:r>
         <w:rPr>
@@ -113,9 +131,10 @@
         <w:pStyle w:val="Prrafodelista"/>
         <w:numPr>
           <w:ilvl w:val="0"/>
-          <w:numId w:val="1"/>
-        </w:numPr>
-        <w:spacing w:after="0" w:line="240" w:lineRule="auto"/>
+          <w:numId w:val="13"/>
+        </w:numPr>
+        <w:spacing w:after="0" w:line="240" w:lineRule="auto"/>
+        <w:ind w:left="2132" w:hanging="357"/>
       </w:pPr>
       <w:r>
         <w:t>Porcentaje de ocupación del personal de servicios generales diariamente.</w:t>
@@ -126,9 +145,10 @@
         <w:pStyle w:val="Prrafodelista"/>
         <w:numPr>
           <w:ilvl w:val="0"/>
-          <w:numId w:val="1"/>
-        </w:numPr>
-        <w:spacing w:after="0" w:line="240" w:lineRule="auto"/>
+          <w:numId w:val="13"/>
+        </w:numPr>
+        <w:spacing w:after="0" w:line="240" w:lineRule="auto"/>
+        <w:ind w:left="2132" w:hanging="357"/>
       </w:pPr>
       <w:r>
         <w:t>Cantidad de proyectos que atiende el personal de servicios generales a diario simultáneamente</w:t>
@@ -139,9 +159,10 @@
         <w:pStyle w:val="Prrafodelista"/>
         <w:numPr>
           <w:ilvl w:val="0"/>
-          <w:numId w:val="1"/>
-        </w:numPr>
-        <w:spacing w:after="0" w:line="240" w:lineRule="auto"/>
+          <w:numId w:val="13"/>
+        </w:numPr>
+        <w:spacing w:after="0" w:line="240" w:lineRule="auto"/>
+        <w:ind w:left="2132" w:hanging="357"/>
       </w:pPr>
       <w:r>
         <w:t>Tiempo que transcurre entre 2 fallos por localidad el mismo tipo de falla.</w:t>
@@ -152,9 +173,10 @@
         <w:pStyle w:val="Prrafodelista"/>
         <w:numPr>
           <w:ilvl w:val="0"/>
-          <w:numId w:val="1"/>
-        </w:numPr>
-        <w:spacing w:after="0" w:line="240" w:lineRule="auto"/>
+          <w:numId w:val="13"/>
+        </w:numPr>
+        <w:spacing w:after="0" w:line="240" w:lineRule="auto"/>
+        <w:ind w:left="2132" w:hanging="357"/>
       </w:pPr>
       <w:r>
         <w:t>Tiempo que transcurre entre 2 fallos por localidad fallas de distinta índole.</w:t>
@@ -165,9 +187,10 @@
         <w:pStyle w:val="Prrafodelista"/>
         <w:numPr>
           <w:ilvl w:val="0"/>
-          <w:numId w:val="1"/>
-        </w:numPr>
-        <w:spacing w:after="0" w:line="240" w:lineRule="auto"/>
+          <w:numId w:val="13"/>
+        </w:numPr>
+        <w:spacing w:after="0" w:line="240" w:lineRule="auto"/>
+        <w:ind w:left="2132" w:hanging="357"/>
       </w:pPr>
       <w:r>
         <w:t>Porcentaje de costo que presenta cada centro por solicitudes de servicios generales.</w:t>
@@ -178,9 +201,10 @@
         <w:pStyle w:val="Prrafodelista"/>
         <w:numPr>
           <w:ilvl w:val="0"/>
-          <w:numId w:val="1"/>
-        </w:numPr>
-        <w:spacing w:after="0" w:line="240" w:lineRule="auto"/>
+          <w:numId w:val="13"/>
+        </w:numPr>
+        <w:spacing w:after="0" w:line="240" w:lineRule="auto"/>
+        <w:ind w:left="2132" w:hanging="357"/>
       </w:pPr>
       <w:r>
         <w:t>Cantidad de tipos de fallas asociadas</w:t>
@@ -191,9 +215,10 @@
         <w:pStyle w:val="Prrafodelista"/>
         <w:numPr>
           <w:ilvl w:val="0"/>
-          <w:numId w:val="1"/>
-        </w:numPr>
-        <w:spacing w:after="0" w:line="240" w:lineRule="auto"/>
+          <w:numId w:val="13"/>
+        </w:numPr>
+        <w:spacing w:after="0" w:line="240" w:lineRule="auto"/>
+        <w:ind w:left="2132" w:hanging="357"/>
       </w:pPr>
       <w:r>
         <w:t xml:space="preserve">Descripción de los trabajos que sobrepasan la cantidad estimada de materiales y mano de obra. </w:t>
@@ -204,8 +229,9 @@
         <w:pStyle w:val="HTMLconformatoprevio"/>
         <w:numPr>
           <w:ilvl w:val="0"/>
-          <w:numId w:val="1"/>
-        </w:numPr>
+          <w:numId w:val="13"/>
+        </w:numPr>
+        <w:ind w:left="2132" w:hanging="357"/>
         <w:rPr>
           <w:rFonts w:asciiTheme="minorHAnsi" w:hAnsiTheme="minorHAnsi" w:cs="Consolas"/>
           <w:color w:val="000000"/>
@@ -228,9 +254,10 @@
         <w:pStyle w:val="Prrafodelista"/>
         <w:numPr>
           <w:ilvl w:val="0"/>
-          <w:numId w:val="1"/>
-        </w:numPr>
-        <w:spacing w:after="0" w:line="240" w:lineRule="auto"/>
+          <w:numId w:val="13"/>
+        </w:numPr>
+        <w:spacing w:after="0" w:line="240" w:lineRule="auto"/>
+        <w:ind w:left="2132" w:hanging="357"/>
       </w:pPr>
       <w:r>
         <w:t>Descripción de fallas más comunes en los edificios.</w:t>
@@ -241,9 +268,10 @@
         <w:pStyle w:val="Prrafodelista"/>
         <w:numPr>
           <w:ilvl w:val="0"/>
-          <w:numId w:val="1"/>
-        </w:numPr>
-        <w:spacing w:after="0" w:line="240" w:lineRule="auto"/>
+          <w:numId w:val="13"/>
+        </w:numPr>
+        <w:spacing w:after="0" w:line="240" w:lineRule="auto"/>
+        <w:ind w:left="2132" w:hanging="357"/>
       </w:pPr>
       <w:r>
         <w:t>Centro de costo que es atendido más rápido y aquel en donde los tiempos de atención son más largos para responder sus solicitudes.</w:t>
@@ -277,6 +305,15 @@
     <w:p>
       <w:pPr>
         <w:pStyle w:val="Prrafodelista"/>
+        <w:ind w:left="1428"/>
+        <w:rPr>
+          <w:b/>
+        </w:rPr>
+      </w:pPr>
+    </w:p>
+    <w:p>
+      <w:pPr>
+        <w:pStyle w:val="Prrafodelista"/>
         <w:numPr>
           <w:ilvl w:val="0"/>
           <w:numId w:val="2"/>
@@ -291,6 +328,13 @@
       <w:pPr>
         <w:pStyle w:val="Prrafodelista"/>
         <w:spacing w:after="0" w:line="240" w:lineRule="auto"/>
+        <w:ind w:left="2136"/>
+      </w:pPr>
+    </w:p>
+    <w:p>
+      <w:pPr>
+        <w:pStyle w:val="Prrafodelista"/>
+        <w:spacing w:after="0" w:line="240" w:lineRule="auto"/>
         <w:ind w:left="2832"/>
       </w:pPr>
       <w:r>
@@ -326,6 +370,13 @@
       <w:r>
         <w:t>Cantidad de obras realizadas por trabajador en cada área de las instalaciones de la UNET en un mes.</w:t>
       </w:r>
+    </w:p>
+    <w:p>
+      <w:pPr>
+        <w:pStyle w:val="Prrafodelista"/>
+        <w:spacing w:after="0" w:line="240" w:lineRule="auto"/>
+        <w:ind w:left="2136"/>
+      </w:pPr>
     </w:p>
     <w:p>
       <w:pPr>
@@ -374,6 +425,13 @@
     </w:p>
     <w:p>
       <w:pPr>
+        <w:pStyle w:val="Prrafodelista"/>
+        <w:spacing w:after="0" w:line="240" w:lineRule="auto"/>
+        <w:ind w:left="2136"/>
+      </w:pPr>
+    </w:p>
+    <w:p>
+      <w:pPr>
         <w:spacing w:after="0" w:line="240" w:lineRule="auto"/>
         <w:ind w:left="2832"/>
       </w:pPr>
@@ -409,11 +467,19 @@
         <w:spacing w:after="0" w:line="240" w:lineRule="auto"/>
       </w:pPr>
       <w:r>
+        <w:lastRenderedPageBreak/>
         <w:t>Porcentaje de ocupación del personal de servicios generales diariamente.</w:t>
       </w:r>
     </w:p>
     <w:p>
       <w:pPr>
+        <w:pStyle w:val="Prrafodelista"/>
+        <w:spacing w:after="0" w:line="240" w:lineRule="auto"/>
+        <w:ind w:left="2136"/>
+      </w:pPr>
+    </w:p>
+    <w:p>
+      <w:pPr>
         <w:spacing w:after="0" w:line="240" w:lineRule="auto"/>
         <w:ind w:left="2832"/>
       </w:pPr>
@@ -453,6 +519,13 @@
     </w:p>
     <w:p>
       <w:pPr>
+        <w:pStyle w:val="Prrafodelista"/>
+        <w:spacing w:after="0" w:line="240" w:lineRule="auto"/>
+        <w:ind w:left="2136"/>
+      </w:pPr>
+    </w:p>
+    <w:p>
+      <w:pPr>
         <w:spacing w:after="0" w:line="240" w:lineRule="auto"/>
         <w:ind w:left="2832"/>
       </w:pPr>
@@ -466,7 +539,6 @@
         <w:ind w:left="2832"/>
       </w:pPr>
       <w:r>
-        <w:lastRenderedPageBreak/>
         <w:t xml:space="preserve">Perspectivas: Tiempo, </w:t>
       </w:r>
       <w:r>
@@ -500,6 +572,13 @@
     </w:p>
     <w:p>
       <w:pPr>
+        <w:pStyle w:val="Prrafodelista"/>
+        <w:spacing w:after="0" w:line="240" w:lineRule="auto"/>
+        <w:ind w:left="2136"/>
+      </w:pPr>
+    </w:p>
+    <w:p>
+      <w:pPr>
         <w:spacing w:after="0" w:line="240" w:lineRule="auto"/>
         <w:ind w:left="2832"/>
       </w:pPr>
@@ -542,6 +621,13 @@
     </w:p>
     <w:p>
       <w:pPr>
+        <w:pStyle w:val="Prrafodelista"/>
+        <w:spacing w:after="0" w:line="240" w:lineRule="auto"/>
+        <w:ind w:left="2136"/>
+      </w:pPr>
+    </w:p>
+    <w:p>
+      <w:pPr>
         <w:spacing w:after="0" w:line="240" w:lineRule="auto"/>
         <w:ind w:left="2832"/>
       </w:pPr>
@@ -581,6 +667,13 @@
     </w:p>
     <w:p>
       <w:pPr>
+        <w:pStyle w:val="Prrafodelista"/>
+        <w:spacing w:after="0" w:line="240" w:lineRule="auto"/>
+        <w:ind w:left="2136"/>
+      </w:pPr>
+    </w:p>
+    <w:p>
+      <w:pPr>
         <w:spacing w:after="0" w:line="240" w:lineRule="auto"/>
         <w:ind w:left="2832"/>
       </w:pPr>
@@ -622,6 +715,13 @@
       <w:pPr>
         <w:pStyle w:val="Prrafodelista"/>
         <w:spacing w:after="0" w:line="240" w:lineRule="auto"/>
+        <w:ind w:left="2136"/>
+      </w:pPr>
+    </w:p>
+    <w:p>
+      <w:pPr>
+        <w:pStyle w:val="Prrafodelista"/>
+        <w:spacing w:after="0" w:line="240" w:lineRule="auto"/>
         <w:ind w:left="2832"/>
       </w:pPr>
       <w:r>
@@ -669,6 +769,13 @@
       <w:r>
         <w:t xml:space="preserve">Descripción de los trabajos que sobrepasan la cantidad estimada de materiales y mano de obra. </w:t>
       </w:r>
+    </w:p>
+    <w:p>
+      <w:pPr>
+        <w:pStyle w:val="Prrafodelista"/>
+        <w:spacing w:after="0" w:line="240" w:lineRule="auto"/>
+        <w:ind w:left="2136"/>
+      </w:pPr>
     </w:p>
     <w:p>
       <w:pPr>
@@ -694,7 +801,7 @@
           <w:szCs w:val="20"/>
           <w:shd w:val="clear" w:color="auto" w:fill="FFFFFF"/>
         </w:rPr>
-        <w:t>cantidad de materiales</w:t>
+        <w:t>Exceso de materia, Exceso de Mano de Obra</w:t>
       </w:r>
     </w:p>
     <w:p>
@@ -711,9 +818,267 @@
           <w:szCs w:val="20"/>
           <w:shd w:val="clear" w:color="auto" w:fill="FFFFFF"/>
         </w:rPr>
-        <w:t xml:space="preserve">Perspectiva: Trabajos, </w:t>
-      </w:r>
-      <w:r>
+        <w:t>Perspectiva: Trabajos, Tiempo</w:t>
+      </w:r>
+    </w:p>
+    <w:p>
+      <w:pPr>
+        <w:pStyle w:val="Prrafodelista"/>
+        <w:spacing w:after="0" w:line="240" w:lineRule="auto"/>
+        <w:ind w:left="2136"/>
+      </w:pPr>
+    </w:p>
+    <w:p>
+      <w:pPr>
+        <w:pStyle w:val="HTMLconformatoprevio"/>
+        <w:numPr>
+          <w:ilvl w:val="0"/>
+          <w:numId w:val="2"/>
+        </w:numPr>
+        <w:rPr>
+          <w:rFonts w:asciiTheme="minorHAnsi" w:hAnsiTheme="minorHAnsi" w:cs="Consolas"/>
+          <w:color w:val="000000"/>
+          <w:sz w:val="22"/>
+          <w:szCs w:val="22"/>
+        </w:rPr>
+      </w:pPr>
+      <w:r>
+        <w:rPr>
+          <w:rFonts w:asciiTheme="minorHAnsi" w:hAnsiTheme="minorHAnsi" w:cs="Consolas"/>
+          <w:color w:val="000000"/>
+          <w:sz w:val="22"/>
+          <w:szCs w:val="22"/>
+        </w:rPr>
+        <w:t>Cantidad de solicitudes atendidas, rechazadas y en espera mensualmente.</w:t>
+      </w:r>
+    </w:p>
+    <w:p>
+      <w:pPr>
+        <w:pStyle w:val="HTMLconformatoprevio"/>
+        <w:ind w:left="2136"/>
+        <w:rPr>
+          <w:rFonts w:asciiTheme="minorHAnsi" w:hAnsiTheme="minorHAnsi" w:cs="Consolas"/>
+          <w:color w:val="000000"/>
+          <w:sz w:val="22"/>
+          <w:szCs w:val="22"/>
+        </w:rPr>
+      </w:pPr>
+    </w:p>
+    <w:p>
+      <w:pPr>
+        <w:pStyle w:val="HTMLconformatoprevio"/>
+        <w:spacing w:line="240" w:lineRule="atLeast"/>
+        <w:ind w:left="1416"/>
+        <w:rPr>
+          <w:rFonts w:asciiTheme="minorHAnsi" w:hAnsiTheme="minorHAnsi" w:cs="Consolas"/>
+          <w:color w:val="333333"/>
+          <w:sz w:val="22"/>
+          <w:szCs w:val="22"/>
+        </w:rPr>
+      </w:pPr>
+      <w:r>
+        <w:rPr>
+          <w:rFonts w:asciiTheme="minorHAnsi" w:hAnsiTheme="minorHAnsi" w:cs="Consolas"/>
+          <w:color w:val="000000"/>
+          <w:sz w:val="22"/>
+          <w:szCs w:val="22"/>
+        </w:rPr>
+        <w:tab/>
+      </w:r>
+      <w:r>
+        <w:rPr>
+          <w:rFonts w:asciiTheme="minorHAnsi" w:hAnsiTheme="minorHAnsi" w:cs="Consolas"/>
+          <w:color w:val="000000"/>
+          <w:sz w:val="22"/>
+          <w:szCs w:val="22"/>
+        </w:rPr>
+        <w:tab/>
+      </w:r>
+      <w:r>
+        <w:rPr>
+          <w:rFonts w:asciiTheme="minorHAnsi" w:hAnsiTheme="minorHAnsi" w:cs="Consolas"/>
+          <w:color w:val="333333"/>
+          <w:sz w:val="22"/>
+          <w:szCs w:val="22"/>
+        </w:rPr>
+        <w:t>Indicadores: Cantidad de so</w:t>
+      </w:r>
+      <w:r>
+        <w:rPr>
+          <w:rFonts w:asciiTheme="minorHAnsi" w:hAnsiTheme="minorHAnsi" w:cs="Consolas"/>
+          <w:color w:val="333333"/>
+          <w:sz w:val="22"/>
+          <w:szCs w:val="22"/>
+        </w:rPr>
+        <w:t>licitudes.</w:t>
+      </w:r>
+    </w:p>
+    <w:p>
+      <w:pPr>
+        <w:pStyle w:val="HTMLconformatoprevio"/>
+        <w:spacing w:line="240" w:lineRule="atLeast"/>
+        <w:ind w:left="1776"/>
+        <w:rPr>
+          <w:rFonts w:asciiTheme="minorHAnsi" w:hAnsiTheme="minorHAnsi" w:cs="Consolas"/>
+          <w:color w:val="333333"/>
+          <w:sz w:val="22"/>
+          <w:szCs w:val="22"/>
+        </w:rPr>
+      </w:pPr>
+      <w:r>
+        <w:rPr>
+          <w:rFonts w:asciiTheme="minorHAnsi" w:hAnsiTheme="minorHAnsi" w:cs="Consolas"/>
+          <w:color w:val="333333"/>
+          <w:sz w:val="22"/>
+          <w:szCs w:val="22"/>
+        </w:rPr>
+        <w:t>        </w:t>
+      </w:r>
+      <w:r>
+        <w:rPr>
+          <w:rFonts w:asciiTheme="minorHAnsi" w:hAnsiTheme="minorHAnsi" w:cs="Consolas"/>
+          <w:color w:val="333333"/>
+          <w:sz w:val="22"/>
+          <w:szCs w:val="22"/>
+        </w:rPr>
+        <w:tab/>
+        <w:t>Perspectivas: T</w:t>
+      </w:r>
+      <w:r>
+        <w:rPr>
+          <w:rFonts w:asciiTheme="minorHAnsi" w:hAnsiTheme="minorHAnsi" w:cs="Consolas"/>
+          <w:color w:val="333333"/>
+          <w:sz w:val="22"/>
+          <w:szCs w:val="22"/>
+        </w:rPr>
+        <w:t>iempo, Estatus.</w:t>
+      </w:r>
+    </w:p>
+    <w:p>
+      <w:pPr>
+        <w:pStyle w:val="HTMLconformatoprevio"/>
+        <w:ind w:left="1776"/>
+        <w:rPr>
+          <w:rFonts w:asciiTheme="minorHAnsi" w:hAnsiTheme="minorHAnsi" w:cs="Consolas"/>
+          <w:color w:val="000000"/>
+          <w:sz w:val="22"/>
+          <w:szCs w:val="22"/>
+        </w:rPr>
+      </w:pPr>
+    </w:p>
+    <w:p>
+      <w:pPr>
+        <w:pStyle w:val="Prrafodelista"/>
+        <w:numPr>
+          <w:ilvl w:val="0"/>
+          <w:numId w:val="2"/>
+        </w:numPr>
+        <w:spacing w:after="0" w:line="240" w:lineRule="auto"/>
+      </w:pPr>
+      <w:r>
+        <w:t>Descripción de fallas más comunes en los edificios.</w:t>
+      </w:r>
+    </w:p>
+    <w:p>
+      <w:pPr>
+        <w:pStyle w:val="Prrafodelista"/>
+        <w:spacing w:after="0" w:line="240" w:lineRule="auto"/>
+        <w:ind w:left="2136"/>
+      </w:pPr>
+    </w:p>
+    <w:p>
+      <w:pPr>
+        <w:pStyle w:val="HTMLconformatoprevio"/>
+        <w:spacing w:line="240" w:lineRule="atLeast"/>
+        <w:ind w:left="2748"/>
+        <w:rPr>
+          <w:rFonts w:asciiTheme="minorHAnsi" w:hAnsiTheme="minorHAnsi" w:cs="Consolas"/>
+          <w:color w:val="333333"/>
+          <w:sz w:val="22"/>
+          <w:szCs w:val="22"/>
+        </w:rPr>
+      </w:pPr>
+      <w:r>
+        <w:rPr>
+          <w:rFonts w:asciiTheme="minorHAnsi" w:hAnsiTheme="minorHAnsi" w:cs="Consolas"/>
+          <w:color w:val="333333"/>
+          <w:sz w:val="22"/>
+          <w:szCs w:val="22"/>
+        </w:rPr>
+        <w:t>Indicadores: Cantidad de Fallas.</w:t>
+      </w:r>
+    </w:p>
+    <w:p>
+      <w:pPr>
+        <w:pStyle w:val="HTMLconformatoprevio"/>
+        <w:spacing w:line="240" w:lineRule="atLeast"/>
+        <w:ind w:left="2748"/>
+        <w:rPr>
+          <w:rFonts w:asciiTheme="minorHAnsi" w:hAnsiTheme="minorHAnsi" w:cs="Consolas"/>
+          <w:color w:val="333333"/>
+          <w:sz w:val="22"/>
+          <w:szCs w:val="22"/>
+        </w:rPr>
+      </w:pPr>
+      <w:r>
+        <w:rPr>
+          <w:rFonts w:asciiTheme="minorHAnsi" w:hAnsiTheme="minorHAnsi" w:cs="Consolas"/>
+          <w:color w:val="333333"/>
+          <w:sz w:val="22"/>
+          <w:szCs w:val="22"/>
+        </w:rPr>
+        <w:t xml:space="preserve">Perspectiva: </w:t>
+      </w:r>
+      <w:r>
+        <w:rPr>
+          <w:rFonts w:asciiTheme="minorHAnsi" w:hAnsiTheme="minorHAnsi" w:cs="Consolas"/>
+          <w:color w:val="333333"/>
+          <w:sz w:val="22"/>
+          <w:szCs w:val="22"/>
+        </w:rPr>
+        <w:t>Localidad</w:t>
+      </w:r>
+      <w:r>
+        <w:rPr>
+          <w:rFonts w:asciiTheme="minorHAnsi" w:hAnsiTheme="minorHAnsi" w:cs="Consolas"/>
+          <w:color w:val="333333"/>
+          <w:sz w:val="22"/>
+          <w:szCs w:val="22"/>
+        </w:rPr>
+        <w:t>, Falla.</w:t>
+      </w:r>
+    </w:p>
+    <w:p>
+      <w:pPr>
+        <w:spacing w:after="0" w:line="240" w:lineRule="auto"/>
+      </w:pPr>
+    </w:p>
+    <w:p>
+      <w:pPr>
+        <w:pStyle w:val="Prrafodelista"/>
+        <w:numPr>
+          <w:ilvl w:val="0"/>
+          <w:numId w:val="2"/>
+        </w:numPr>
+        <w:spacing w:after="0" w:line="240" w:lineRule="auto"/>
+      </w:pPr>
+      <w:r>
+        <w:lastRenderedPageBreak/>
+        <w:t>Centro de costo que es atendido más rápido y aquel en donde los tiempos de atención son más largos para responder sus solicitudes.</w:t>
+      </w:r>
+    </w:p>
+    <w:p>
+      <w:pPr>
+        <w:pStyle w:val="Prrafodelista"/>
+        <w:spacing w:after="0" w:line="240" w:lineRule="auto"/>
+        <w:ind w:left="2136"/>
+      </w:pPr>
+    </w:p>
+    <w:p>
+      <w:pPr>
+        <w:pStyle w:val="Prrafodelista"/>
+        <w:spacing w:after="0" w:line="240" w:lineRule="auto"/>
+        <w:ind w:left="2832"/>
         <w:rPr>
           <w:rFonts w:ascii="Tahoma" w:hAnsi="Tahoma" w:cs="Tahoma"/>
           <w:color w:val="333333"/>
@@ -721,7 +1086,9 @@
           <w:szCs w:val="20"/>
           <w:shd w:val="clear" w:color="auto" w:fill="FFFFFF"/>
         </w:rPr>
-        <w:t>Mano de obra</w:t>
+      </w:pPr>
+      <w:r>
+        <w:t xml:space="preserve">Indicador: </w:t>
       </w:r>
       <w:r>
         <w:rPr>
@@ -731,233 +1098,7 @@
           <w:szCs w:val="20"/>
           <w:shd w:val="clear" w:color="auto" w:fill="FFFFFF"/>
         </w:rPr>
-        <w:t>, Tiempo</w:t>
-      </w:r>
-    </w:p>
-    <w:p>
-      <w:pPr>
-        <w:pStyle w:val="Prrafodelista"/>
-        <w:spacing w:after="0" w:line="240" w:lineRule="auto"/>
-        <w:ind w:left="2136"/>
-      </w:pPr>
-    </w:p>
-    <w:p>
-      <w:pPr>
-        <w:pStyle w:val="HTMLconformatoprevio"/>
-        <w:numPr>
-          <w:ilvl w:val="0"/>
-          <w:numId w:val="2"/>
-        </w:numPr>
-        <w:rPr>
-          <w:rFonts w:asciiTheme="minorHAnsi" w:hAnsiTheme="minorHAnsi" w:cs="Consolas"/>
-          <w:color w:val="000000"/>
-          <w:sz w:val="22"/>
-          <w:szCs w:val="22"/>
-        </w:rPr>
-      </w:pPr>
-      <w:r>
-        <w:rPr>
-          <w:rFonts w:asciiTheme="minorHAnsi" w:hAnsiTheme="minorHAnsi" w:cs="Consolas"/>
-          <w:color w:val="000000"/>
-          <w:sz w:val="22"/>
-          <w:szCs w:val="22"/>
-        </w:rPr>
-        <w:t>Cantidad de solicitudes atendidas, rechazadas y en espera mensualmente.</w:t>
-      </w:r>
-    </w:p>
-    <w:p>
-      <w:pPr>
-        <w:pStyle w:val="HTMLconformatoprevio"/>
-        <w:spacing w:line="240" w:lineRule="atLeast"/>
-        <w:ind w:left="1416"/>
-        <w:rPr>
-          <w:rFonts w:asciiTheme="minorHAnsi" w:hAnsiTheme="minorHAnsi" w:cs="Consolas"/>
-          <w:color w:val="333333"/>
-          <w:sz w:val="22"/>
-          <w:szCs w:val="22"/>
-        </w:rPr>
-      </w:pPr>
-      <w:r>
-        <w:rPr>
-          <w:rFonts w:asciiTheme="minorHAnsi" w:hAnsiTheme="minorHAnsi" w:cs="Consolas"/>
-          <w:color w:val="000000"/>
-          <w:sz w:val="22"/>
-          <w:szCs w:val="22"/>
-        </w:rPr>
-        <w:tab/>
-      </w:r>
-      <w:r>
-        <w:rPr>
-          <w:rFonts w:asciiTheme="minorHAnsi" w:hAnsiTheme="minorHAnsi" w:cs="Consolas"/>
-          <w:color w:val="000000"/>
-          <w:sz w:val="22"/>
-          <w:szCs w:val="22"/>
-        </w:rPr>
-        <w:tab/>
-      </w:r>
-      <w:r>
-        <w:rPr>
-          <w:rFonts w:asciiTheme="minorHAnsi" w:hAnsiTheme="minorHAnsi" w:cs="Consolas"/>
-          <w:color w:val="333333"/>
-          <w:sz w:val="22"/>
-          <w:szCs w:val="22"/>
-        </w:rPr>
-        <w:t>Indicadores: Cantidad de so</w:t>
-      </w:r>
-      <w:r>
-        <w:rPr>
-          <w:rFonts w:asciiTheme="minorHAnsi" w:hAnsiTheme="minorHAnsi" w:cs="Consolas"/>
-          <w:color w:val="333333"/>
-          <w:sz w:val="22"/>
-          <w:szCs w:val="22"/>
-        </w:rPr>
-        <w:t>licitudes.</w:t>
-      </w:r>
-    </w:p>
-    <w:p>
-      <w:pPr>
-        <w:pStyle w:val="HTMLconformatoprevio"/>
-        <w:spacing w:line="240" w:lineRule="atLeast"/>
-        <w:ind w:left="1776"/>
-        <w:rPr>
-          <w:rFonts w:asciiTheme="minorHAnsi" w:hAnsiTheme="minorHAnsi" w:cs="Consolas"/>
-          <w:color w:val="333333"/>
-          <w:sz w:val="22"/>
-          <w:szCs w:val="22"/>
-        </w:rPr>
-      </w:pPr>
-      <w:r>
-        <w:rPr>
-          <w:rFonts w:asciiTheme="minorHAnsi" w:hAnsiTheme="minorHAnsi" w:cs="Consolas"/>
-          <w:color w:val="333333"/>
-          <w:sz w:val="22"/>
-          <w:szCs w:val="22"/>
-        </w:rPr>
-        <w:t>        </w:t>
-      </w:r>
-      <w:r>
-        <w:rPr>
-          <w:rFonts w:asciiTheme="minorHAnsi" w:hAnsiTheme="minorHAnsi" w:cs="Consolas"/>
-          <w:color w:val="333333"/>
-          <w:sz w:val="22"/>
-          <w:szCs w:val="22"/>
-        </w:rPr>
-        <w:tab/>
-        <w:t>Perspectivas: T</w:t>
-      </w:r>
-      <w:r>
-        <w:rPr>
-          <w:rFonts w:asciiTheme="minorHAnsi" w:hAnsiTheme="minorHAnsi" w:cs="Consolas"/>
-          <w:color w:val="333333"/>
-          <w:sz w:val="22"/>
-          <w:szCs w:val="22"/>
-        </w:rPr>
-        <w:t>iempo, Estatus.</w:t>
-      </w:r>
-    </w:p>
-    <w:p>
-      <w:pPr>
-        <w:pStyle w:val="HTMLconformatoprevio"/>
-        <w:ind w:left="1776"/>
-        <w:rPr>
-          <w:rFonts w:asciiTheme="minorHAnsi" w:hAnsiTheme="minorHAnsi" w:cs="Consolas"/>
-          <w:color w:val="000000"/>
-          <w:sz w:val="22"/>
-          <w:szCs w:val="22"/>
-        </w:rPr>
-      </w:pPr>
-    </w:p>
-    <w:p>
-      <w:pPr>
-        <w:pStyle w:val="Prrafodelista"/>
-        <w:numPr>
-          <w:ilvl w:val="0"/>
-          <w:numId w:val="2"/>
-        </w:numPr>
-        <w:spacing w:after="0" w:line="240" w:lineRule="auto"/>
-      </w:pPr>
-      <w:r>
-        <w:t>Descripción de fallas más comunes en los edificios.</w:t>
-      </w:r>
-    </w:p>
-    <w:p>
-      <w:pPr>
-        <w:pStyle w:val="HTMLconformatoprevio"/>
-        <w:spacing w:line="240" w:lineRule="atLeast"/>
-        <w:ind w:left="2748"/>
-        <w:rPr>
-          <w:rFonts w:asciiTheme="minorHAnsi" w:hAnsiTheme="minorHAnsi" w:cs="Consolas"/>
-          <w:color w:val="333333"/>
-          <w:sz w:val="22"/>
-          <w:szCs w:val="22"/>
-        </w:rPr>
-      </w:pPr>
-      <w:r>
-        <w:rPr>
-          <w:rFonts w:asciiTheme="minorHAnsi" w:hAnsiTheme="minorHAnsi" w:cs="Consolas"/>
-          <w:color w:val="333333"/>
-          <w:sz w:val="22"/>
-          <w:szCs w:val="22"/>
-        </w:rPr>
-        <w:t>Indicadores: Cantidad de Fallas.</w:t>
-      </w:r>
-    </w:p>
-    <w:p>
-      <w:pPr>
-        <w:pStyle w:val="HTMLconformatoprevio"/>
-        <w:spacing w:line="240" w:lineRule="atLeast"/>
-        <w:ind w:left="2748"/>
-        <w:rPr>
-          <w:rFonts w:asciiTheme="minorHAnsi" w:hAnsiTheme="minorHAnsi" w:cs="Consolas"/>
-          <w:color w:val="333333"/>
-          <w:sz w:val="22"/>
-          <w:szCs w:val="22"/>
-        </w:rPr>
-      </w:pPr>
-      <w:r>
-        <w:rPr>
-          <w:rFonts w:asciiTheme="minorHAnsi" w:hAnsiTheme="minorHAnsi" w:cs="Consolas"/>
-          <w:color w:val="333333"/>
-          <w:sz w:val="22"/>
-          <w:szCs w:val="22"/>
-        </w:rPr>
-        <w:t xml:space="preserve">Perspectiva: </w:t>
-      </w:r>
-      <w:r>
-        <w:rPr>
-          <w:rFonts w:asciiTheme="minorHAnsi" w:hAnsiTheme="minorHAnsi" w:cs="Consolas"/>
-          <w:color w:val="333333"/>
-          <w:sz w:val="22"/>
-          <w:szCs w:val="22"/>
-        </w:rPr>
-        <w:t>Localidad</w:t>
-      </w:r>
-      <w:r>
-        <w:rPr>
-          <w:rFonts w:asciiTheme="minorHAnsi" w:hAnsiTheme="minorHAnsi" w:cs="Consolas"/>
-          <w:color w:val="333333"/>
-          <w:sz w:val="22"/>
-          <w:szCs w:val="22"/>
-        </w:rPr>
-        <w:t>, Falla.</w:t>
-      </w:r>
-    </w:p>
-    <w:p>
-      <w:pPr>
-        <w:spacing w:after="0" w:line="240" w:lineRule="auto"/>
-      </w:pPr>
-    </w:p>
-    <w:p>
-      <w:pPr>
-        <w:pStyle w:val="Prrafodelista"/>
-        <w:numPr>
-          <w:ilvl w:val="0"/>
-          <w:numId w:val="2"/>
-        </w:numPr>
-        <w:spacing w:after="0" w:line="240" w:lineRule="auto"/>
-      </w:pPr>
-      <w:r>
-        <w:t>Centro de costo que es atendido más rápido y aquel en donde los tiempos de atención son más largos para responder sus solicitudes.</w:t>
+        <w:t>Tiempo de atención</w:t>
       </w:r>
     </w:p>
     <w:p>
@@ -965,6 +1106,8 @@
         <w:pStyle w:val="Prrafodelista"/>
         <w:spacing w:after="0" w:line="240" w:lineRule="auto"/>
         <w:ind w:left="2832"/>
+      </w:pPr>
+      <w:r>
         <w:rPr>
           <w:rFonts w:ascii="Tahoma" w:hAnsi="Tahoma" w:cs="Tahoma"/>
           <w:color w:val="333333"/>
@@ -972,35 +1115,6 @@
           <w:szCs w:val="20"/>
           <w:shd w:val="clear" w:color="auto" w:fill="FFFFFF"/>
         </w:rPr>
-      </w:pPr>
-      <w:r>
-        <w:t xml:space="preserve">Indicador: </w:t>
-      </w:r>
-      <w:r>
-        <w:rPr>
-          <w:rFonts w:ascii="Tahoma" w:hAnsi="Tahoma" w:cs="Tahoma"/>
-          <w:color w:val="333333"/>
-          <w:sz w:val="20"/>
-          <w:szCs w:val="20"/>
-          <w:shd w:val="clear" w:color="auto" w:fill="FFFFFF"/>
-        </w:rPr>
-        <w:t>Tiempo de atención</w:t>
-      </w:r>
-    </w:p>
-    <w:p>
-      <w:pPr>
-        <w:pStyle w:val="Prrafodelista"/>
-        <w:spacing w:after="0" w:line="240" w:lineRule="auto"/>
-        <w:ind w:left="2832"/>
-      </w:pPr>
-      <w:r>
-        <w:rPr>
-          <w:rFonts w:ascii="Tahoma" w:hAnsi="Tahoma" w:cs="Tahoma"/>
-          <w:color w:val="333333"/>
-          <w:sz w:val="20"/>
-          <w:szCs w:val="20"/>
-          <w:shd w:val="clear" w:color="auto" w:fill="FFFFFF"/>
-        </w:rPr>
         <w:t>Perspectiva: Centro de costo</w:t>
       </w:r>
     </w:p>
@@ -1030,12 +1144,12 @@
     </w:p>
     <w:p>
       <w:pPr>
-        <w:pStyle w:val="Prrafodelista"/>
-        <w:ind w:left="1428"/>
-        <w:rPr>
-          <w:b/>
-        </w:rPr>
-      </w:pPr>
+        <w:spacing w:after="0" w:line="240" w:lineRule="auto"/>
+        <w:ind w:left="2127"/>
+      </w:pPr>
+      <w:r>
+        <w:t>Tiempo promedio en que una solicitud es entregada por servicios generales</w:t>
+      </w:r>
     </w:p>
     <w:p>
       <w:pPr>
@@ -1049,7 +1163,7 @@
     <w:p>
       <w:pPr>
         <w:pStyle w:val="Prrafodelista"/>
-        <w:ind w:left="2124"/>
+        <w:ind w:left="1418"/>
         <w:rPr>
           <w:b/>
         </w:rPr>
@@ -1118,6 +1232,15 @@
     </w:p>
     <w:p>
       <w:pPr>
+        <w:spacing w:after="0" w:line="240" w:lineRule="auto"/>
+        <w:ind w:left="2127"/>
+      </w:pPr>
+      <w:r>
+        <w:t>Cantidad de obras realizadas por trabajador en cada área de las instalaciones de la UNET en un mes.</w:t>
+      </w:r>
+    </w:p>
+    <w:p>
+      <w:pPr>
         <w:pStyle w:val="Prrafodelista"/>
         <w:ind w:left="2124"/>
         <w:rPr>
@@ -1128,16 +1251,7 @@
     <w:p>
       <w:pPr>
         <w:pStyle w:val="Prrafodelista"/>
-        <w:ind w:left="2124"/>
-        <w:rPr>
-          <w:b/>
-        </w:rPr>
-      </w:pPr>
-    </w:p>
-    <w:p>
-      <w:pPr>
-        <w:pStyle w:val="Prrafodelista"/>
-        <w:ind w:left="2124"/>
+        <w:ind w:left="1418"/>
         <w:rPr>
           <w:b/>
         </w:rPr>
@@ -1206,6 +1320,22 @@
     </w:p>
     <w:p>
       <w:pPr>
+        <w:spacing w:after="0" w:line="240" w:lineRule="auto"/>
+        <w:ind w:left="2127"/>
+      </w:pPr>
+      <w:r>
+        <w:rPr>
+          <w:rFonts w:ascii="Tahoma" w:hAnsi="Tahoma" w:cs="Tahoma"/>
+          <w:color w:val="333333"/>
+          <w:sz w:val="20"/>
+          <w:szCs w:val="20"/>
+          <w:shd w:val="clear" w:color="auto" w:fill="FFFFFF"/>
+        </w:rPr>
+        <w:t>Cantidad máxima y mínima de material utilizada cada mes.</w:t>
+      </w:r>
+    </w:p>
+    <w:p>
+      <w:pPr>
         <w:pStyle w:val="Prrafodelista"/>
         <w:ind w:left="2124"/>
         <w:rPr>
@@ -1216,7 +1346,7 @@
     <w:p>
       <w:pPr>
         <w:pStyle w:val="Prrafodelista"/>
-        <w:ind w:left="2124"/>
+        <w:ind w:left="1418"/>
         <w:rPr>
           <w:b/>
         </w:rPr>
@@ -1285,17 +1415,55 @@
     </w:p>
     <w:p>
       <w:pPr>
-        <w:pStyle w:val="Prrafodelista"/>
-        <w:ind w:left="2124"/>
-        <w:rPr>
-          <w:b/>
-        </w:rPr>
-      </w:pPr>
-    </w:p>
-    <w:p>
-      <w:pPr>
-        <w:pStyle w:val="Prrafodelista"/>
-        <w:ind w:left="2124"/>
+        <w:spacing w:after="0" w:line="240" w:lineRule="auto"/>
+        <w:ind w:left="2127"/>
+      </w:pPr>
+    </w:p>
+    <w:p>
+      <w:pPr>
+        <w:spacing w:after="0" w:line="240" w:lineRule="auto"/>
+        <w:ind w:left="2127"/>
+      </w:pPr>
+    </w:p>
+    <w:p>
+      <w:pPr>
+        <w:spacing w:after="0" w:line="240" w:lineRule="auto"/>
+        <w:ind w:left="2127"/>
+      </w:pPr>
+    </w:p>
+    <w:p>
+      <w:pPr>
+        <w:spacing w:after="0" w:line="240" w:lineRule="auto"/>
+        <w:ind w:left="2127"/>
+      </w:pPr>
+    </w:p>
+    <w:p>
+      <w:pPr>
+        <w:spacing w:after="0" w:line="240" w:lineRule="auto"/>
+        <w:ind w:left="2127"/>
+      </w:pPr>
+    </w:p>
+    <w:p>
+      <w:pPr>
+        <w:spacing w:after="0" w:line="240" w:lineRule="auto"/>
+        <w:ind w:left="2127"/>
+      </w:pPr>
+      <w:r>
+        <w:lastRenderedPageBreak/>
+        <w:t>Porcentaje de ocupación del personal de servicios generales diariamente y cantidad de proyectos que atiende el personal de servicios generales a diario simultáneamente</w:t>
+      </w:r>
+    </w:p>
+    <w:p>
+      <w:pPr>
+        <w:rPr>
+          <w:b/>
+        </w:rPr>
+      </w:pPr>
+    </w:p>
+    <w:p>
+      <w:pPr>
+        <w:pStyle w:val="Prrafodelista"/>
+        <w:ind w:left="1418"/>
         <w:rPr>
           <w:b/>
         </w:rPr>
@@ -1364,6 +1532,18 @@
     </w:p>
     <w:p>
       <w:pPr>
+        <w:spacing w:after="0" w:line="240" w:lineRule="auto"/>
+        <w:ind w:left="2127"/>
+      </w:pPr>
+      <w:r>
+        <w:t>Tiempo que transcurre entre dos fallos por localidad el mismo tipo de falla y tiempo que transcurre entre dos fallos por loca</w:t>
+      </w:r>
+      <w:r>
+        <w:t>lidad fallas de distinta índole y descripción de fallas más comunes en los edificios.</w:t>
+      </w:r>
+    </w:p>
+    <w:p>
+      <w:pPr>
         <w:pStyle w:val="Prrafodelista"/>
         <w:ind w:left="2124"/>
         <w:rPr>
@@ -1374,7 +1554,10 @@
     <w:p>
       <w:pPr>
         <w:pStyle w:val="Prrafodelista"/>
-        <w:ind w:left="2124"/>
+        <w:tabs>
+          <w:tab w:val="left" w:pos="1418"/>
+        </w:tabs>
+        <w:ind w:left="1418"/>
         <w:rPr>
           <w:b/>
         </w:rPr>
@@ -1443,6 +1626,15 @@
     </w:p>
     <w:p>
       <w:pPr>
+        <w:spacing w:after="0" w:line="240" w:lineRule="auto"/>
+        <w:ind w:left="2127"/>
+      </w:pPr>
+      <w:r>
+        <w:t>Porcentaje de costo que presenta cada centro por solicitudes de servicios generales.</w:t>
+      </w:r>
+    </w:p>
+    <w:p>
+      <w:pPr>
         <w:pStyle w:val="Prrafodelista"/>
         <w:ind w:left="2124"/>
         <w:rPr>
@@ -1453,7 +1645,7 @@
     <w:p>
       <w:pPr>
         <w:pStyle w:val="Prrafodelista"/>
-        <w:ind w:left="2124"/>
+        <w:ind w:left="1418"/>
         <w:rPr>
           <w:b/>
         </w:rPr>
@@ -1522,6 +1714,15 @@
     </w:p>
     <w:p>
       <w:pPr>
+        <w:spacing w:after="0" w:line="240" w:lineRule="auto"/>
+        <w:ind w:left="2127"/>
+      </w:pPr>
+      <w:r>
+        <w:t>Cantidad de tipos de fallas asociadas</w:t>
+      </w:r>
+    </w:p>
+    <w:p>
+      <w:pPr>
         <w:pStyle w:val="Prrafodelista"/>
         <w:ind w:left="2124"/>
         <w:rPr>
@@ -1541,16 +1742,7 @@
     <w:p>
       <w:pPr>
         <w:pStyle w:val="Prrafodelista"/>
-        <w:ind w:left="2124"/>
-        <w:rPr>
-          <w:b/>
-        </w:rPr>
-      </w:pPr>
-    </w:p>
-    <w:p>
-      <w:pPr>
-        <w:pStyle w:val="Prrafodelista"/>
-        <w:ind w:left="2124"/>
+        <w:ind w:left="1418"/>
         <w:rPr>
           <w:b/>
         </w:rPr>
@@ -1619,6 +1811,16 @@
     </w:p>
     <w:p>
       <w:pPr>
+        <w:spacing w:after="0" w:line="240" w:lineRule="auto"/>
+        <w:ind w:left="2127"/>
+      </w:pPr>
+      <w:r>
+        <w:lastRenderedPageBreak/>
+        <w:t xml:space="preserve">Descripción de los trabajos que sobrepasan la cantidad estimada de materiales y mano de obra. </w:t>
+      </w:r>
+    </w:p>
+    <w:p>
+      <w:pPr>
         <w:pStyle w:val="Prrafodelista"/>
         <w:ind w:left="2124"/>
         <w:rPr>
@@ -1629,7 +1831,7 @@
     <w:p>
       <w:pPr>
         <w:pStyle w:val="Prrafodelista"/>
-        <w:ind w:left="2124"/>
+        <w:ind w:left="1418"/>
         <w:rPr>
           <w:b/>
         </w:rPr>
@@ -1642,9 +1844,9 @@
         </w:rPr>
         <w:drawing>
           <wp:inline distT="0" distB="0" distL="0" distR="0">
-            <wp:extent cx="4695825" cy="1971675"/>
-            <wp:effectExtent l="0" t="0" r="9525" b="0"/>
-            <wp:docPr id="20" name="Imagen 18"/>
+            <wp:extent cx="4686300" cy="1209675"/>
+            <wp:effectExtent l="0" t="0" r="0" b="0"/>
+            <wp:docPr id="1" name="Imagen 1"/>
             <wp:cNvGraphicFramePr>
               <a:graphicFrameLocks xmlns:a="http://schemas.openxmlformats.org/drawingml/2006/main" noChangeAspect="1"/>
             </wp:cNvGraphicFramePr>
@@ -1652,7 +1854,7 @@
               <a:graphicData uri="http://schemas.openxmlformats.org/drawingml/2006/picture">
                 <pic:pic xmlns:pic="http://schemas.openxmlformats.org/drawingml/2006/picture">
                   <pic:nvPicPr>
-                    <pic:cNvPr id="0" name="Picture 18"/>
+                    <pic:cNvPr id="0" name="Picture 1"/>
                     <pic:cNvPicPr>
                       <a:picLocks noChangeAspect="1" noChangeArrowheads="1"/>
                     </pic:cNvPicPr>
@@ -1667,7 +1869,7 @@
                   <pic:spPr bwMode="auto">
                     <a:xfrm>
                       <a:off x="0" y="0"/>
-                      <a:ext cx="4695825" cy="1971675"/>
+                      <a:ext cx="4686300" cy="1209675"/>
                     </a:xfrm>
                     <a:prstGeom prst="rect">
                       <a:avLst/>
@@ -1698,6 +1900,31 @@
     </w:p>
     <w:p>
       <w:pPr>
+        <w:pStyle w:val="HTMLconformatoprevio"/>
+        <w:tabs>
+          <w:tab w:val="clear" w:pos="1832"/>
+          <w:tab w:val="left" w:pos="2127"/>
+        </w:tabs>
+        <w:ind w:left="2127"/>
+        <w:rPr>
+          <w:rFonts w:asciiTheme="minorHAnsi" w:hAnsiTheme="minorHAnsi" w:cs="Consolas"/>
+          <w:color w:val="000000"/>
+          <w:sz w:val="22"/>
+          <w:szCs w:val="22"/>
+        </w:rPr>
+      </w:pPr>
+      <w:r>
+        <w:rPr>
+          <w:rFonts w:asciiTheme="minorHAnsi" w:hAnsiTheme="minorHAnsi" w:cs="Consolas"/>
+          <w:color w:val="000000"/>
+          <w:sz w:val="22"/>
+          <w:szCs w:val="22"/>
+        </w:rPr>
+        <w:t>Cantidad de solicitudes atendidas, rechazadas y en espera mensualmente.</w:t>
+      </w:r>
+    </w:p>
+    <w:p>
+      <w:pPr>
         <w:pStyle w:val="Prrafodelista"/>
         <w:ind w:left="2124"/>
         <w:rPr>
@@ -1708,7 +1935,7 @@
     <w:p>
       <w:pPr>
         <w:pStyle w:val="Prrafodelista"/>
-        <w:ind w:left="2124"/>
+        <w:ind w:left="1418"/>
         <w:rPr>
           <w:b/>
         </w:rPr>
@@ -1777,8 +2004,26 @@
     </w:p>
     <w:p>
       <w:pPr>
+        <w:spacing w:after="0" w:line="240" w:lineRule="auto"/>
+        <w:ind w:left="2127"/>
+      </w:pPr>
+      <w:r>
+        <w:t>Centro de costo que es atendido más rápido y aquel en donde los tiempos de atención son más largos para responder sus solicitudes.</w:t>
+      </w:r>
+    </w:p>
+    <w:p>
+      <w:pPr>
         <w:pStyle w:val="Prrafodelista"/>
         <w:ind w:left="2124"/>
+        <w:rPr>
+          <w:b/>
+        </w:rPr>
+      </w:pPr>
+    </w:p>
+    <w:p>
+      <w:pPr>
+        <w:pStyle w:val="Prrafodelista"/>
+        <w:ind w:left="1418"/>
         <w:rPr>
           <w:b/>
         </w:rPr>
@@ -2007,7 +2252,6 @@
         </w:numPr>
       </w:pPr>
       <w:r>
-        <w:lastRenderedPageBreak/>
         <w:t>Carga Inicial</w:t>
       </w:r>
     </w:p>
@@ -2036,6 +2280,95 @@
 <file path=word/numbering.xml><?xml version="1.0" encoding="utf-8"?>
 <w:numbering xmlns:ve="http://schemas.openxmlformats.org/markup-compatibility/2006" xmlns:o="urn:schemas-microsoft-com:office:office" xmlns:r="http://schemas.openxmlformats.org/officeDocument/2006/relationships" xmlns:m="http://schemas.openxmlformats.org/officeDocument/2006/math" xmlns:v="urn:schemas-microsoft-com:vml" xmlns:wp="http://schemas.openxmlformats.org/drawingml/2006/wordprocessingDrawing" xmlns:w10="urn:schemas-microsoft-com:office:word" xmlns:w="http://schemas.openxmlformats.org/wordprocessingml/2006/main" xmlns:wne="http://schemas.microsoft.com/office/word/2006/wordml">
   <w:abstractNum w:abstractNumId="0">
+    <w:nsid w:val="02E112C3"/>
+    <w:multiLevelType w:val="hybridMultilevel"/>
+    <w:tmpl w:val="05D62DF2"/>
+    <w:lvl w:ilvl="0" w:tplc="0C0A0001">
+      <w:start w:val="1"/>
+      <w:numFmt w:val="bullet"/>
+      <w:lvlText w:val=""/>
+      <w:lvlJc w:val="left"/>
+      <w:pPr>
+        <w:ind w:left="2136" w:hanging="360"/>
+      </w:pPr>
+      <w:rPr>
+        <w:rFonts w:ascii="Symbol" w:hAnsi="Symbol" w:hint="default"/>
+      </w:rPr>
+    </w:lvl>
+    <w:lvl w:ilvl="1" w:tplc="0C0A0019" w:tentative="1">
+      <w:start w:val="1"/>
+      <w:numFmt w:val="lowerLetter"/>
+      <w:lvlText w:val="%2."/>
+      <w:lvlJc w:val="left"/>
+      <w:pPr>
+        <w:ind w:left="2856" w:hanging="360"/>
+      </w:pPr>
+    </w:lvl>
+    <w:lvl w:ilvl="2" w:tplc="0C0A001B" w:tentative="1">
+      <w:start w:val="1"/>
+      <w:numFmt w:val="lowerRoman"/>
+      <w:lvlText w:val="%3."/>
+      <w:lvlJc w:val="right"/>
+      <w:pPr>
+        <w:ind w:left="3576" w:hanging="180"/>
+      </w:pPr>
+    </w:lvl>
+    <w:lvl w:ilvl="3" w:tplc="0C0A000F" w:tentative="1">
+      <w:start w:val="1"/>
+      <w:numFmt w:val="decimal"/>
+      <w:lvlText w:val="%4."/>
+      <w:lvlJc w:val="left"/>
+      <w:pPr>
+        <w:ind w:left="4296" w:hanging="360"/>
+      </w:pPr>
+    </w:lvl>
+    <w:lvl w:ilvl="4" w:tplc="0C0A0019" w:tentative="1">
+      <w:start w:val="1"/>
+      <w:numFmt w:val="lowerLetter"/>
+      <w:lvlText w:val="%5."/>
+      <w:lvlJc w:val="left"/>
+      <w:pPr>
+        <w:ind w:left="5016" w:hanging="360"/>
+      </w:pPr>
+    </w:lvl>
+    <w:lvl w:ilvl="5" w:tplc="0C0A001B" w:tentative="1">
+      <w:start w:val="1"/>
+      <w:numFmt w:val="lowerRoman"/>
+      <w:lvlText w:val="%6."/>
+      <w:lvlJc w:val="right"/>
+      <w:pPr>
+        <w:ind w:left="5736" w:hanging="180"/>
+      </w:pPr>
+    </w:lvl>
+    <w:lvl w:ilvl="6" w:tplc="0C0A000F" w:tentative="1">
+      <w:start w:val="1"/>
+      <w:numFmt w:val="decimal"/>
+      <w:lvlText w:val="%7."/>
+      <w:lvlJc w:val="left"/>
+      <w:pPr>
+        <w:ind w:left="6456" w:hanging="360"/>
+      </w:pPr>
+    </w:lvl>
+    <w:lvl w:ilvl="7" w:tplc="0C0A0019" w:tentative="1">
+      <w:start w:val="1"/>
+      <w:numFmt w:val="lowerLetter"/>
+      <w:lvlText w:val="%8."/>
+      <w:lvlJc w:val="left"/>
+      <w:pPr>
+        <w:ind w:left="7176" w:hanging="360"/>
+      </w:pPr>
+    </w:lvl>
+    <w:lvl w:ilvl="8" w:tplc="0C0A001B" w:tentative="1">
+      <w:start w:val="1"/>
+      <w:numFmt w:val="lowerRoman"/>
+      <w:lvlText w:val="%9."/>
+      <w:lvlJc w:val="right"/>
+      <w:pPr>
+        <w:ind w:left="7896" w:hanging="180"/>
+      </w:pPr>
+    </w:lvl>
+  </w:abstractNum>
+  <w:abstractNum w:abstractNumId="1">
     <w:nsid w:val="05F40C0D"/>
     <w:multiLevelType w:val="hybridMultilevel"/>
     <w:tmpl w:val="78C4956C"/>
@@ -2124,7 +2457,7 @@
       </w:pPr>
     </w:lvl>
   </w:abstractNum>
-  <w:abstractNum w:abstractNumId="1">
+  <w:abstractNum w:abstractNumId="2">
     <w:nsid w:val="08763CA0"/>
     <w:multiLevelType w:val="hybridMultilevel"/>
     <w:tmpl w:val="E92CD5C4"/>
@@ -2210,7 +2543,7 @@
       </w:pPr>
     </w:lvl>
   </w:abstractNum>
-  <w:abstractNum w:abstractNumId="2">
+  <w:abstractNum w:abstractNumId="3">
     <w:nsid w:val="0A977C46"/>
     <w:multiLevelType w:val="multilevel"/>
     <w:tmpl w:val="1BAE4750"/>
@@ -2296,7 +2629,96 @@
       </w:pPr>
     </w:lvl>
   </w:abstractNum>
-  <w:abstractNum w:abstractNumId="3">
+  <w:abstractNum w:abstractNumId="4">
+    <w:nsid w:val="109266A2"/>
+    <w:multiLevelType w:val="hybridMultilevel"/>
+    <w:tmpl w:val="272C455A"/>
+    <w:lvl w:ilvl="0" w:tplc="0C0A000F">
+      <w:start w:val="1"/>
+      <w:numFmt w:val="decimal"/>
+      <w:lvlText w:val="%1."/>
+      <w:lvlJc w:val="left"/>
+      <w:pPr>
+        <w:ind w:left="2136" w:hanging="360"/>
+      </w:pPr>
+      <w:rPr>
+        <w:rFonts w:hint="default"/>
+      </w:rPr>
+    </w:lvl>
+    <w:lvl w:ilvl="1" w:tplc="0C0A0019" w:tentative="1">
+      <w:start w:val="1"/>
+      <w:numFmt w:val="lowerLetter"/>
+      <w:lvlText w:val="%2."/>
+      <w:lvlJc w:val="left"/>
+      <w:pPr>
+        <w:ind w:left="2856" w:hanging="360"/>
+      </w:pPr>
+    </w:lvl>
+    <w:lvl w:ilvl="2" w:tplc="0C0A001B" w:tentative="1">
+      <w:start w:val="1"/>
+      <w:numFmt w:val="lowerRoman"/>
+      <w:lvlText w:val="%3."/>
+      <w:lvlJc w:val="right"/>
+      <w:pPr>
+        <w:ind w:left="3576" w:hanging="180"/>
+      </w:pPr>
+    </w:lvl>
+    <w:lvl w:ilvl="3" w:tplc="0C0A000F" w:tentative="1">
+      <w:start w:val="1"/>
+      <w:numFmt w:val="decimal"/>
+      <w:lvlText w:val="%4."/>
+      <w:lvlJc w:val="left"/>
+      <w:pPr>
+        <w:ind w:left="4296" w:hanging="360"/>
+      </w:pPr>
+    </w:lvl>
+    <w:lvl w:ilvl="4" w:tplc="0C0A0019" w:tentative="1">
+      <w:start w:val="1"/>
+      <w:numFmt w:val="lowerLetter"/>
+      <w:lvlText w:val="%5."/>
+      <w:lvlJc w:val="left"/>
+      <w:pPr>
+        <w:ind w:left="5016" w:hanging="360"/>
+      </w:pPr>
+    </w:lvl>
+    <w:lvl w:ilvl="5" w:tplc="0C0A001B" w:tentative="1">
+      <w:start w:val="1"/>
+      <w:numFmt w:val="lowerRoman"/>
+      <w:lvlText w:val="%6."/>
+      <w:lvlJc w:val="right"/>
+      <w:pPr>
+        <w:ind w:left="5736" w:hanging="180"/>
+      </w:pPr>
+    </w:lvl>
+    <w:lvl w:ilvl="6" w:tplc="0C0A000F" w:tentative="1">
+      <w:start w:val="1"/>
+      <w:numFmt w:val="decimal"/>
+      <w:lvlText w:val="%7."/>
+      <w:lvlJc w:val="left"/>
+      <w:pPr>
+        <w:ind w:left="6456" w:hanging="360"/>
+      </w:pPr>
+    </w:lvl>
+    <w:lvl w:ilvl="7" w:tplc="0C0A0019" w:tentative="1">
+      <w:start w:val="1"/>
+      <w:numFmt w:val="lowerLetter"/>
+      <w:lvlText w:val="%8."/>
+      <w:lvlJc w:val="left"/>
+      <w:pPr>
+        <w:ind w:left="7176" w:hanging="360"/>
+      </w:pPr>
+    </w:lvl>
+    <w:lvl w:ilvl="8" w:tplc="0C0A001B" w:tentative="1">
+      <w:start w:val="1"/>
+      <w:numFmt w:val="lowerRoman"/>
+      <w:lvlText w:val="%9."/>
+      <w:lvlJc w:val="right"/>
+      <w:pPr>
+        <w:ind w:left="7896" w:hanging="180"/>
+      </w:pPr>
+    </w:lvl>
+  </w:abstractNum>
+  <w:abstractNum w:abstractNumId="5">
     <w:nsid w:val="1A030C66"/>
     <w:multiLevelType w:val="hybridMultilevel"/>
     <w:tmpl w:val="26785252"/>
@@ -2385,7 +2807,7 @@
       </w:pPr>
     </w:lvl>
   </w:abstractNum>
-  <w:abstractNum w:abstractNumId="4">
+  <w:abstractNum w:abstractNumId="6">
     <w:nsid w:val="1EC6508D"/>
     <w:multiLevelType w:val="multilevel"/>
     <w:tmpl w:val="26785252"/>
@@ -2474,7 +2896,93 @@
       </w:pPr>
     </w:lvl>
   </w:abstractNum>
-  <w:abstractNum w:abstractNumId="5">
+  <w:abstractNum w:abstractNumId="7">
+    <w:nsid w:val="215A2698"/>
+    <w:multiLevelType w:val="multilevel"/>
+    <w:tmpl w:val="1BAE4750"/>
+    <w:lvl w:ilvl="0">
+      <w:start w:val="1"/>
+      <w:numFmt w:val="decimal"/>
+      <w:lvlText w:val="%1."/>
+      <w:lvlJc w:val="left"/>
+      <w:pPr>
+        <w:ind w:left="2136" w:hanging="360"/>
+      </w:pPr>
+    </w:lvl>
+    <w:lvl w:ilvl="1" w:tentative="1">
+      <w:start w:val="1"/>
+      <w:numFmt w:val="lowerLetter"/>
+      <w:lvlText w:val="%2."/>
+      <w:lvlJc w:val="left"/>
+      <w:pPr>
+        <w:ind w:left="2856" w:hanging="360"/>
+      </w:pPr>
+    </w:lvl>
+    <w:lvl w:ilvl="2" w:tentative="1">
+      <w:start w:val="1"/>
+      <w:numFmt w:val="lowerRoman"/>
+      <w:lvlText w:val="%3."/>
+      <w:lvlJc w:val="right"/>
+      <w:pPr>
+        <w:ind w:left="3576" w:hanging="180"/>
+      </w:pPr>
+    </w:lvl>
+    <w:lvl w:ilvl="3" w:tentative="1">
+      <w:start w:val="1"/>
+      <w:numFmt w:val="decimal"/>
+      <w:lvlText w:val="%4."/>
+      <w:lvlJc w:val="left"/>
+      <w:pPr>
+        <w:ind w:left="4296" w:hanging="360"/>
+      </w:pPr>
+    </w:lvl>
+    <w:lvl w:ilvl="4" w:tentative="1">
+      <w:start w:val="1"/>
+      <w:numFmt w:val="lowerLetter"/>
+      <w:lvlText w:val="%5."/>
+      <w:lvlJc w:val="left"/>
+      <w:pPr>
+        <w:ind w:left="5016" w:hanging="360"/>
+      </w:pPr>
+    </w:lvl>
+    <w:lvl w:ilvl="5" w:tentative="1">
+      <w:start w:val="1"/>
+      <w:numFmt w:val="lowerRoman"/>
+      <w:lvlText w:val="%6."/>
+      <w:lvlJc w:val="right"/>
+      <w:pPr>
+        <w:ind w:left="5736" w:hanging="180"/>
+      </w:pPr>
+    </w:lvl>
+    <w:lvl w:ilvl="6" w:tentative="1">
+      <w:start w:val="1"/>
+      <w:numFmt w:val="decimal"/>
+      <w:lvlText w:val="%7."/>
+      <w:lvlJc w:val="left"/>
+      <w:pPr>
+        <w:ind w:left="6456" w:hanging="360"/>
+      </w:pPr>
+    </w:lvl>
+    <w:lvl w:ilvl="7" w:tentative="1">
+      <w:start w:val="1"/>
+      <w:numFmt w:val="lowerLetter"/>
+      <w:lvlText w:val="%8."/>
+      <w:lvlJc w:val="left"/>
+      <w:pPr>
+        <w:ind w:left="7176" w:hanging="360"/>
+      </w:pPr>
+    </w:lvl>
+    <w:lvl w:ilvl="8" w:tentative="1">
+      <w:start w:val="1"/>
+      <w:numFmt w:val="lowerRoman"/>
+      <w:lvlText w:val="%9."/>
+      <w:lvlJc w:val="right"/>
+      <w:pPr>
+        <w:ind w:left="7896" w:hanging="180"/>
+      </w:pPr>
+    </w:lvl>
+  </w:abstractNum>
+  <w:abstractNum w:abstractNumId="8">
     <w:nsid w:val="2FCE3B6A"/>
     <w:multiLevelType w:val="hybridMultilevel"/>
     <w:tmpl w:val="3336EF3E"/>
@@ -2560,7 +3068,7 @@
       </w:pPr>
     </w:lvl>
   </w:abstractNum>
-  <w:abstractNum w:abstractNumId="6">
+  <w:abstractNum w:abstractNumId="9">
     <w:nsid w:val="4AD627B3"/>
     <w:multiLevelType w:val="hybridMultilevel"/>
     <w:tmpl w:val="6FFEDE76"/>
@@ -2646,7 +3154,7 @@
       </w:pPr>
     </w:lvl>
   </w:abstractNum>
-  <w:abstractNum w:abstractNumId="7">
+  <w:abstractNum w:abstractNumId="10">
     <w:nsid w:val="62040FC9"/>
     <w:multiLevelType w:val="hybridMultilevel"/>
     <w:tmpl w:val="832EE04A"/>
@@ -2732,7 +3240,7 @@
       </w:pPr>
     </w:lvl>
   </w:abstractNum>
-  <w:abstractNum w:abstractNumId="8">
+  <w:abstractNum w:abstractNumId="11">
     <w:nsid w:val="6D122463"/>
     <w:multiLevelType w:val="hybridMultilevel"/>
     <w:tmpl w:val="72CC8204"/>
@@ -2821,7 +3329,7 @@
       </w:pPr>
     </w:lvl>
   </w:abstractNum>
-  <w:abstractNum w:abstractNumId="9">
+  <w:abstractNum w:abstractNumId="12">
     <w:nsid w:val="7EFB380A"/>
     <w:multiLevelType w:val="hybridMultilevel"/>
     <w:tmpl w:val="1BAE4750"/>
@@ -2908,34 +3416,43 @@
     </w:lvl>
   </w:abstractNum>
   <w:num w:numId="1">
+    <w:abstractNumId w:val="12"/>
+  </w:num>
+  <w:num w:numId="2">
+    <w:abstractNumId w:val="3"/>
+  </w:num>
+  <w:num w:numId="3">
+    <w:abstractNumId w:val="1"/>
+  </w:num>
+  <w:num w:numId="4">
+    <w:abstractNumId w:val="11"/>
+  </w:num>
+  <w:num w:numId="5">
+    <w:abstractNumId w:val="5"/>
+  </w:num>
+  <w:num w:numId="6">
+    <w:abstractNumId w:val="6"/>
+  </w:num>
+  <w:num w:numId="7">
+    <w:abstractNumId w:val="10"/>
+  </w:num>
+  <w:num w:numId="8">
+    <w:abstractNumId w:val="8"/>
+  </w:num>
+  <w:num w:numId="9">
     <w:abstractNumId w:val="9"/>
   </w:num>
-  <w:num w:numId="2">
+  <w:num w:numId="10">
     <w:abstractNumId w:val="2"/>
   </w:num>
-  <w:num w:numId="3">
+  <w:num w:numId="11">
+    <w:abstractNumId w:val="7"/>
+  </w:num>
+  <w:num w:numId="12">
     <w:abstractNumId w:val="0"/>
   </w:num>
-  <w:num w:numId="4">
-    <w:abstractNumId w:val="8"/>
-  </w:num>
-  <w:num w:numId="5">
-    <w:abstractNumId w:val="3"/>
-  </w:num>
-  <w:num w:numId="6">
+  <w:num w:numId="13">
     <w:abstractNumId w:val="4"/>
-  </w:num>
-  <w:num w:numId="7">
-    <w:abstractNumId w:val="7"/>
-  </w:num>
-  <w:num w:numId="8">
-    <w:abstractNumId w:val="5"/>
-  </w:num>
-  <w:num w:numId="9">
-    <w:abstractNumId w:val="6"/>
-  </w:num>
-  <w:num w:numId="10">
-    <w:abstractNumId w:val="1"/>
   </w:num>
 </w:numbering>
 </file>

</xml_diff>